<commit_message>
correct bedfile request form
</commit_message>
<xml_diff>
--- a/LiveBedfiles/RequestForms/Pan4273_request_form.docx
+++ b/LiveBedfiles/RequestForms/Pan4273_request_form.docx
@@ -169,14 +169,7 @@
           <w:sz w:val="24"/>
           <w:szCs w:val="24"/>
         </w:rPr>
-        <w:t>4</w:t>
-      </w:r>
-      <w:r>
-        <w:rPr>
-          <w:sz w:val="24"/>
-          <w:szCs w:val="24"/>
-        </w:rPr>
-        <w:t>273</w:t>
+        <w:t>4273</w:t>
       </w:r>
     </w:p>
     <w:p>
@@ -347,7 +340,21 @@
                 <w:sz w:val="18"/>
                 <w:szCs w:val="18"/>
               </w:rPr>
-              <w:t>Intronic variants +/-1bp V1</w:t>
+              <w:t>Intronic variants +/-</w:t>
+            </w:r>
+            <w:r>
+              <w:rPr>
+                <w:sz w:val="18"/>
+                <w:szCs w:val="18"/>
+              </w:rPr>
+              <w:t>5b</w:t>
+            </w:r>
+            <w:r>
+              <w:rPr>
+                <w:sz w:val="18"/>
+                <w:szCs w:val="18"/>
+              </w:rPr>
+              <w:t>p V1</w:t>
             </w:r>
           </w:p>
         </w:tc>
@@ -368,7 +375,21 @@
                 <w:sz w:val="18"/>
                 <w:szCs w:val="18"/>
               </w:rPr>
-              <w:t>VCP3 Intronic variants +/-1bp V1</w:t>
+              <w:t>VCP3 Intronic variants +/-</w:t>
+            </w:r>
+            <w:r>
+              <w:rPr>
+                <w:sz w:val="18"/>
+                <w:szCs w:val="18"/>
+              </w:rPr>
+              <w:t>5</w:t>
+            </w:r>
+            <w:r>
+              <w:rPr>
+                <w:sz w:val="18"/>
+                <w:szCs w:val="18"/>
+              </w:rPr>
+              <w:t>bp V1</w:t>
             </w:r>
           </w:p>
         </w:tc>
@@ -621,21 +642,23 @@
           <w:sz w:val="24"/>
           <w:szCs w:val="24"/>
         </w:rPr>
-        <w:t>1bp</w:t>
-      </w:r>
-      <w:r>
-        <w:rPr>
-          <w:sz w:val="24"/>
-          <w:szCs w:val="24"/>
-        </w:rPr>
-        <w:t xml:space="preserve">  </w:t>
-      </w:r>
-      <w:r>
-        <w:rPr>
-          <w:sz w:val="24"/>
-          <w:szCs w:val="24"/>
-        </w:rPr>
-        <w:t>(around the intronic variants)</w:t>
+        <w:t>5</w:t>
+      </w:r>
+      <w:r>
+        <w:rPr>
+          <w:strike w:val="false"/>
+          <w:dstrike w:val="false"/>
+          <w:sz w:val="24"/>
+          <w:szCs w:val="24"/>
+        </w:rPr>
+        <w:t>bp</w:t>
+      </w:r>
+      <w:r>
+        <w:rPr>
+          <w:sz w:val="24"/>
+          <w:szCs w:val="24"/>
+        </w:rPr>
+        <w:t xml:space="preserve">  (around the intronic variants)</w:t>
       </w:r>
     </w:p>
     <w:p>
@@ -676,14 +699,7 @@
           <w:sz w:val="24"/>
           <w:szCs w:val="24"/>
         </w:rPr>
-        <w:t>N/</w:t>
-      </w:r>
-      <w:r>
-        <w:rPr>
-          <w:sz w:val="24"/>
-          <w:szCs w:val="24"/>
-        </w:rPr>
-        <w:t>A</w:t>
+        <w:t>N/A</w:t>
       </w:r>
     </w:p>
     <w:p>
@@ -832,14 +848,7 @@
           <w:sz w:val="24"/>
           <w:szCs w:val="24"/>
         </w:rPr>
-        <w:t>N/</w:t>
-      </w:r>
-      <w:r>
-        <w:rPr>
-          <w:sz w:val="24"/>
-          <w:szCs w:val="24"/>
-        </w:rPr>
-        <w:t>A</w:t>
+        <w:t>N/A</w:t>
       </w:r>
     </w:p>
     <w:p>
@@ -1030,15 +1039,7 @@
           <w:sz w:val="24"/>
           <w:szCs w:val="24"/>
         </w:rPr>
-        <w:t xml:space="preserve">Requested date: </w:t>
-      </w:r>
-      <w:r>
-        <w:rPr>
-          <w:b/>
-          <w:sz w:val="24"/>
-          <w:szCs w:val="24"/>
-        </w:rPr>
-        <w:t>26/01/2021</w:t>
+        <w:t>Requested date: 26/01/2021</w:t>
       </w:r>
     </w:p>
     <w:p>
@@ -2189,6 +2190,143 @@
     <w:qFormat/>
     <w:rPr/>
   </w:style>
+  <w:style w:type="character" w:styleId="ListLabel37">
+    <w:name w:val="ListLabel 37"/>
+    <w:qFormat/>
+    <w:rPr>
+      <w:rFonts w:cs="Wingdings"/>
+      <w:u w:val="none"/>
+    </w:rPr>
+  </w:style>
+  <w:style w:type="character" w:styleId="ListLabel38">
+    <w:name w:val="ListLabel 38"/>
+    <w:qFormat/>
+    <w:rPr>
+      <w:rFonts w:cs="Wingdings 2"/>
+      <w:u w:val="none"/>
+    </w:rPr>
+  </w:style>
+  <w:style w:type="character" w:styleId="ListLabel39">
+    <w:name w:val="ListLabel 39"/>
+    <w:qFormat/>
+    <w:rPr>
+      <w:rFonts w:cs="OpenSymbol"/>
+      <w:u w:val="none"/>
+    </w:rPr>
+  </w:style>
+  <w:style w:type="character" w:styleId="ListLabel40">
+    <w:name w:val="ListLabel 40"/>
+    <w:qFormat/>
+    <w:rPr>
+      <w:rFonts w:cs="Wingdings"/>
+      <w:u w:val="none"/>
+    </w:rPr>
+  </w:style>
+  <w:style w:type="character" w:styleId="ListLabel41">
+    <w:name w:val="ListLabel 41"/>
+    <w:qFormat/>
+    <w:rPr>
+      <w:rFonts w:cs="Wingdings 2"/>
+      <w:u w:val="none"/>
+    </w:rPr>
+  </w:style>
+  <w:style w:type="character" w:styleId="ListLabel42">
+    <w:name w:val="ListLabel 42"/>
+    <w:qFormat/>
+    <w:rPr>
+      <w:rFonts w:cs="OpenSymbol"/>
+      <w:u w:val="none"/>
+    </w:rPr>
+  </w:style>
+  <w:style w:type="character" w:styleId="ListLabel43">
+    <w:name w:val="ListLabel 43"/>
+    <w:qFormat/>
+    <w:rPr>
+      <w:rFonts w:cs="Wingdings"/>
+      <w:u w:val="none"/>
+    </w:rPr>
+  </w:style>
+  <w:style w:type="character" w:styleId="ListLabel44">
+    <w:name w:val="ListLabel 44"/>
+    <w:qFormat/>
+    <w:rPr>
+      <w:rFonts w:cs="Wingdings 2"/>
+      <w:u w:val="none"/>
+    </w:rPr>
+  </w:style>
+  <w:style w:type="character" w:styleId="ListLabel45">
+    <w:name w:val="ListLabel 45"/>
+    <w:qFormat/>
+    <w:rPr>
+      <w:rFonts w:cs="OpenSymbol"/>
+      <w:u w:val="none"/>
+    </w:rPr>
+  </w:style>
+  <w:style w:type="character" w:styleId="ListLabel46">
+    <w:name w:val="ListLabel 46"/>
+    <w:qFormat/>
+    <w:rPr>
+      <w:b/>
+      <w:u w:val="none"/>
+    </w:rPr>
+  </w:style>
+  <w:style w:type="character" w:styleId="ListLabel47">
+    <w:name w:val="ListLabel 47"/>
+    <w:qFormat/>
+    <w:rPr>
+      <w:b/>
+      <w:u w:val="none"/>
+    </w:rPr>
+  </w:style>
+  <w:style w:type="character" w:styleId="ListLabel48">
+    <w:name w:val="ListLabel 48"/>
+    <w:qFormat/>
+    <w:rPr>
+      <w:u w:val="none"/>
+    </w:rPr>
+  </w:style>
+  <w:style w:type="character" w:styleId="ListLabel49">
+    <w:name w:val="ListLabel 49"/>
+    <w:qFormat/>
+    <w:rPr>
+      <w:u w:val="none"/>
+    </w:rPr>
+  </w:style>
+  <w:style w:type="character" w:styleId="ListLabel50">
+    <w:name w:val="ListLabel 50"/>
+    <w:qFormat/>
+    <w:rPr>
+      <w:u w:val="none"/>
+    </w:rPr>
+  </w:style>
+  <w:style w:type="character" w:styleId="ListLabel51">
+    <w:name w:val="ListLabel 51"/>
+    <w:qFormat/>
+    <w:rPr>
+      <w:u w:val="none"/>
+    </w:rPr>
+  </w:style>
+  <w:style w:type="character" w:styleId="ListLabel52">
+    <w:name w:val="ListLabel 52"/>
+    <w:qFormat/>
+    <w:rPr>
+      <w:u w:val="none"/>
+    </w:rPr>
+  </w:style>
+  <w:style w:type="character" w:styleId="ListLabel53">
+    <w:name w:val="ListLabel 53"/>
+    <w:qFormat/>
+    <w:rPr>
+      <w:u w:val="none"/>
+    </w:rPr>
+  </w:style>
+  <w:style w:type="character" w:styleId="ListLabel54">
+    <w:name w:val="ListLabel 54"/>
+    <w:qFormat/>
+    <w:rPr>
+      <w:u w:val="none"/>
+    </w:rPr>
+  </w:style>
   <w:style w:type="paragraph" w:styleId="Heading">
     <w:name w:val="Heading"/>
     <w:basedOn w:val="Normal"/>

</xml_diff>